<commit_message>
ch1 et ch2 corrigés
</commit_message>
<xml_diff>
--- a/plan.docx
+++ b/plan.docx
@@ -40,6 +40,24 @@
         </w:rPr>
         <w:t>Chapitre1 :</w:t>
       </w:r>
+      <w:r>
+        <w:rPr>
+          <w:rFonts w:ascii="Times New Roman" w:hAnsi="Times New Roman" w:cs="Times New Roman"/>
+          <w:sz w:val="28"/>
+          <w:szCs w:val="28"/>
+        </w:rPr>
+        <w:t xml:space="preserve"> la spécification </w:t>
+      </w:r>
+      <w:r>
+        <w:rPr>
+          <w:rFonts w:ascii="Times New Roman" w:hAnsi="Times New Roman" w:cs="Times New Roman"/>
+          <w:i/>
+          <w:iCs/>
+          <w:sz w:val="28"/>
+          <w:szCs w:val="28"/>
+        </w:rPr>
+        <w:t>OpenAPI</w:t>
+      </w:r>
     </w:p>
     <w:p>
       <w:pPr>
@@ -274,18 +292,259 @@
           <w:szCs w:val="28"/>
         </w:rPr>
       </w:pPr>
+      <w:proofErr w:type="gramStart"/>
+      <w:r>
+        <w:rPr>
+          <w:rFonts w:ascii="Times New Roman" w:hAnsi="Times New Roman" w:cs="Times New Roman"/>
+          <w:sz w:val="28"/>
+          <w:szCs w:val="28"/>
+        </w:rPr>
+        <w:t>externalsDocs</w:t>
+      </w:r>
+      <w:proofErr w:type="gramEnd"/>
+    </w:p>
+    <w:p>
+      <w:pPr>
+        <w:pStyle w:val="Paragraphedeliste"/>
+        <w:numPr>
+          <w:ilvl w:val="0"/>
+          <w:numId w:val="1"/>
+        </w:numPr>
+        <w:jc w:val="both"/>
+        <w:rPr>
+          <w:rFonts w:ascii="Times New Roman" w:hAnsi="Times New Roman" w:cs="Times New Roman"/>
+          <w:sz w:val="28"/>
+          <w:szCs w:val="28"/>
+        </w:rPr>
+      </w:pPr>
+      <w:r>
+        <w:rPr>
+          <w:rFonts w:ascii="Times New Roman" w:hAnsi="Times New Roman" w:cs="Times New Roman"/>
+          <w:sz w:val="28"/>
+          <w:szCs w:val="28"/>
+        </w:rPr>
+        <w:t>Les langages</w:t>
+      </w:r>
+      <w:r>
+        <w:rPr>
+          <w:rFonts w:ascii="Times New Roman" w:hAnsi="Times New Roman" w:cs="Times New Roman"/>
+          <w:sz w:val="28"/>
+          <w:szCs w:val="28"/>
+        </w:rPr>
+        <w:t xml:space="preserve"> et outils</w:t>
+      </w:r>
+      <w:r>
+        <w:rPr>
+          <w:rFonts w:ascii="Times New Roman" w:hAnsi="Times New Roman" w:cs="Times New Roman"/>
+          <w:sz w:val="28"/>
+          <w:szCs w:val="28"/>
+        </w:rPr>
+        <w:t xml:space="preserve"> utilisés</w:t>
+      </w:r>
+    </w:p>
+    <w:p>
+      <w:pPr>
+        <w:pStyle w:val="Paragraphedeliste"/>
+        <w:numPr>
+          <w:ilvl w:val="0"/>
+          <w:numId w:val="5"/>
+        </w:numPr>
+        <w:jc w:val="both"/>
+        <w:rPr>
+          <w:rFonts w:ascii="Times New Roman" w:hAnsi="Times New Roman" w:cs="Times New Roman"/>
+          <w:sz w:val="28"/>
+          <w:szCs w:val="28"/>
+        </w:rPr>
+      </w:pPr>
+      <w:r>
+        <w:rPr>
+          <w:rFonts w:ascii="Times New Roman" w:hAnsi="Times New Roman" w:cs="Times New Roman"/>
+          <w:sz w:val="28"/>
+          <w:szCs w:val="28"/>
+        </w:rPr>
+        <w:t>Les langages utilisés</w:t>
+      </w:r>
+    </w:p>
+    <w:p>
+      <w:pPr>
+        <w:pStyle w:val="Paragraphedeliste"/>
+        <w:numPr>
+          <w:ilvl w:val="0"/>
+          <w:numId w:val="6"/>
+        </w:numPr>
+        <w:jc w:val="both"/>
+        <w:rPr>
+          <w:rFonts w:ascii="Times New Roman" w:hAnsi="Times New Roman" w:cs="Times New Roman"/>
+          <w:sz w:val="28"/>
+          <w:szCs w:val="28"/>
+        </w:rPr>
+      </w:pPr>
+      <w:r>
+        <w:rPr>
+          <w:rFonts w:ascii="Times New Roman" w:hAnsi="Times New Roman" w:cs="Times New Roman"/>
+          <w:sz w:val="28"/>
+          <w:szCs w:val="28"/>
+        </w:rPr>
+        <w:t>JSON</w:t>
+      </w:r>
+    </w:p>
+    <w:p>
+      <w:pPr>
+        <w:pStyle w:val="Paragraphedeliste"/>
+        <w:numPr>
+          <w:ilvl w:val="0"/>
+          <w:numId w:val="6"/>
+        </w:numPr>
+        <w:jc w:val="both"/>
+        <w:rPr>
+          <w:rFonts w:ascii="Times New Roman" w:hAnsi="Times New Roman" w:cs="Times New Roman"/>
+          <w:sz w:val="28"/>
+          <w:szCs w:val="28"/>
+        </w:rPr>
+      </w:pPr>
+      <w:r>
+        <w:rPr>
+          <w:rFonts w:ascii="Times New Roman" w:hAnsi="Times New Roman" w:cs="Times New Roman"/>
+          <w:sz w:val="28"/>
+          <w:szCs w:val="28"/>
+        </w:rPr>
+        <w:t>YAML</w:t>
+      </w:r>
+    </w:p>
+    <w:p>
+      <w:pPr>
+        <w:pStyle w:val="Paragraphedeliste"/>
+        <w:numPr>
+          <w:ilvl w:val="0"/>
+          <w:numId w:val="5"/>
+        </w:numPr>
+        <w:jc w:val="both"/>
+        <w:rPr>
+          <w:rFonts w:ascii="Times New Roman" w:hAnsi="Times New Roman" w:cs="Times New Roman"/>
+          <w:sz w:val="28"/>
+          <w:szCs w:val="28"/>
+        </w:rPr>
+      </w:pPr>
+      <w:r>
+        <w:rPr>
+          <w:rFonts w:ascii="Times New Roman" w:hAnsi="Times New Roman" w:cs="Times New Roman"/>
+          <w:sz w:val="28"/>
+          <w:szCs w:val="28"/>
+        </w:rPr>
+        <w:t>Les outils utilisés</w:t>
+      </w:r>
+    </w:p>
+    <w:p>
+      <w:pPr>
+        <w:pStyle w:val="Paragraphedeliste"/>
+        <w:numPr>
+          <w:ilvl w:val="0"/>
+          <w:numId w:val="7"/>
+        </w:numPr>
+        <w:jc w:val="both"/>
+        <w:rPr>
+          <w:rFonts w:ascii="Times New Roman" w:hAnsi="Times New Roman" w:cs="Times New Roman"/>
+          <w:sz w:val="28"/>
+          <w:szCs w:val="28"/>
+        </w:rPr>
+      </w:pPr>
+      <w:r>
+        <w:rPr>
+          <w:rFonts w:ascii="Times New Roman" w:hAnsi="Times New Roman" w:cs="Times New Roman"/>
+          <w:sz w:val="28"/>
+          <w:szCs w:val="28"/>
+        </w:rPr>
+        <w:t>Swagger editor</w:t>
+      </w:r>
+    </w:p>
+    <w:p>
+      <w:pPr>
+        <w:pStyle w:val="Paragraphedeliste"/>
+        <w:numPr>
+          <w:ilvl w:val="0"/>
+          <w:numId w:val="7"/>
+        </w:numPr>
+        <w:jc w:val="both"/>
+        <w:rPr>
+          <w:rFonts w:ascii="Times New Roman" w:hAnsi="Times New Roman" w:cs="Times New Roman"/>
+          <w:sz w:val="28"/>
+          <w:szCs w:val="28"/>
+        </w:rPr>
+      </w:pPr>
+      <w:r>
+        <w:rPr>
+          <w:rFonts w:ascii="Times New Roman" w:hAnsi="Times New Roman" w:cs="Times New Roman"/>
+          <w:sz w:val="28"/>
+          <w:szCs w:val="28"/>
+        </w:rPr>
+        <w:t xml:space="preserve">Swagger </w:t>
+      </w:r>
       <w:proofErr w:type="spellStart"/>
-      <w:proofErr w:type="gramStart"/>
-      <w:r>
-        <w:rPr>
-          <w:rFonts w:ascii="Times New Roman" w:hAnsi="Times New Roman" w:cs="Times New Roman"/>
-          <w:sz w:val="28"/>
-          <w:szCs w:val="28"/>
-        </w:rPr>
-        <w:t>externalsDocs</w:t>
+      <w:r>
+        <w:rPr>
+          <w:rFonts w:ascii="Times New Roman" w:hAnsi="Times New Roman" w:cs="Times New Roman"/>
+          <w:sz w:val="28"/>
+          <w:szCs w:val="28"/>
+        </w:rPr>
+        <w:t>codegen</w:t>
       </w:r>
       <w:proofErr w:type="spellEnd"/>
-      <w:proofErr w:type="gramEnd"/>
+    </w:p>
+    <w:p>
+      <w:pPr>
+        <w:pStyle w:val="Paragraphedeliste"/>
+        <w:numPr>
+          <w:ilvl w:val="0"/>
+          <w:numId w:val="7"/>
+        </w:numPr>
+        <w:jc w:val="both"/>
+        <w:rPr>
+          <w:rFonts w:ascii="Times New Roman" w:hAnsi="Times New Roman" w:cs="Times New Roman"/>
+          <w:sz w:val="28"/>
+          <w:szCs w:val="28"/>
+        </w:rPr>
+      </w:pPr>
+      <w:r>
+        <w:rPr>
+          <w:rFonts w:ascii="Times New Roman" w:hAnsi="Times New Roman" w:cs="Times New Roman"/>
+          <w:sz w:val="28"/>
+          <w:szCs w:val="28"/>
+        </w:rPr>
+        <w:t>Swagger user interface</w:t>
+      </w:r>
+    </w:p>
+    <w:p>
+      <w:pPr>
+        <w:pStyle w:val="Paragraphedeliste"/>
+        <w:numPr>
+          <w:ilvl w:val="0"/>
+          <w:numId w:val="7"/>
+        </w:numPr>
+        <w:jc w:val="both"/>
+        <w:rPr>
+          <w:rFonts w:ascii="Times New Roman" w:hAnsi="Times New Roman" w:cs="Times New Roman"/>
+          <w:sz w:val="28"/>
+          <w:szCs w:val="28"/>
+        </w:rPr>
+      </w:pPr>
+      <w:r>
+        <w:rPr>
+          <w:rFonts w:ascii="Times New Roman" w:hAnsi="Times New Roman" w:cs="Times New Roman"/>
+          <w:sz w:val="28"/>
+          <w:szCs w:val="28"/>
+        </w:rPr>
+        <w:t xml:space="preserve">Swagger </w:t>
+      </w:r>
+      <w:proofErr w:type="spellStart"/>
+      <w:r>
+        <w:rPr>
+          <w:rFonts w:ascii="Times New Roman" w:hAnsi="Times New Roman" w:cs="Times New Roman"/>
+          <w:sz w:val="28"/>
+          <w:szCs w:val="28"/>
+        </w:rPr>
+        <w:t>inspector</w:t>
+      </w:r>
+      <w:proofErr w:type="spellEnd"/>
     </w:p>
     <w:p>
       <w:pPr>
@@ -307,100 +566,38 @@
           <w:sz w:val="28"/>
           <w:szCs w:val="28"/>
         </w:rPr>
-        <w:t>Les langages</w:t>
-      </w:r>
-      <w:r>
-        <w:rPr>
-          <w:rFonts w:ascii="Times New Roman" w:hAnsi="Times New Roman" w:cs="Times New Roman"/>
-          <w:sz w:val="28"/>
-          <w:szCs w:val="28"/>
-        </w:rPr>
-        <w:t xml:space="preserve"> et outils</w:t>
-      </w:r>
-      <w:r>
-        <w:rPr>
-          <w:rFonts w:ascii="Times New Roman" w:hAnsi="Times New Roman" w:cs="Times New Roman"/>
-          <w:sz w:val="28"/>
-          <w:szCs w:val="28"/>
-        </w:rPr>
-        <w:t xml:space="preserve"> utilisés</w:t>
-      </w:r>
-    </w:p>
-    <w:p>
-      <w:pPr>
-        <w:pStyle w:val="Paragraphedeliste"/>
-        <w:numPr>
-          <w:ilvl w:val="0"/>
-          <w:numId w:val="5"/>
-        </w:numPr>
-        <w:jc w:val="both"/>
-        <w:rPr>
-          <w:rFonts w:ascii="Times New Roman" w:hAnsi="Times New Roman" w:cs="Times New Roman"/>
-          <w:sz w:val="28"/>
-          <w:szCs w:val="28"/>
-        </w:rPr>
-      </w:pPr>
-      <w:r>
-        <w:rPr>
-          <w:rFonts w:ascii="Times New Roman" w:hAnsi="Times New Roman" w:cs="Times New Roman"/>
-          <w:sz w:val="28"/>
-          <w:szCs w:val="28"/>
-        </w:rPr>
-        <w:t>Les langages utilisés</w:t>
-      </w:r>
-    </w:p>
-    <w:p>
-      <w:pPr>
-        <w:pStyle w:val="Paragraphedeliste"/>
-        <w:numPr>
-          <w:ilvl w:val="0"/>
-          <w:numId w:val="6"/>
-        </w:numPr>
-        <w:jc w:val="both"/>
-        <w:rPr>
-          <w:rFonts w:ascii="Times New Roman" w:hAnsi="Times New Roman" w:cs="Times New Roman"/>
-          <w:sz w:val="28"/>
-          <w:szCs w:val="28"/>
-        </w:rPr>
-      </w:pPr>
-      <w:r>
-        <w:rPr>
-          <w:rFonts w:ascii="Times New Roman" w:hAnsi="Times New Roman" w:cs="Times New Roman"/>
-          <w:sz w:val="28"/>
-          <w:szCs w:val="28"/>
-        </w:rPr>
-        <w:t>JSON</w:t>
-      </w:r>
-    </w:p>
-    <w:p>
-      <w:pPr>
-        <w:pStyle w:val="Paragraphedeliste"/>
-        <w:numPr>
-          <w:ilvl w:val="0"/>
-          <w:numId w:val="6"/>
-        </w:numPr>
-        <w:jc w:val="both"/>
-        <w:rPr>
-          <w:rFonts w:ascii="Times New Roman" w:hAnsi="Times New Roman" w:cs="Times New Roman"/>
-          <w:sz w:val="28"/>
-          <w:szCs w:val="28"/>
-        </w:rPr>
-      </w:pPr>
-      <w:r>
-        <w:rPr>
-          <w:rFonts w:ascii="Times New Roman" w:hAnsi="Times New Roman" w:cs="Times New Roman"/>
-          <w:sz w:val="28"/>
-          <w:szCs w:val="28"/>
-        </w:rPr>
-        <w:t>YAML</w:t>
-      </w:r>
-    </w:p>
-    <w:p>
-      <w:pPr>
-        <w:pStyle w:val="Paragraphedeliste"/>
-        <w:numPr>
-          <w:ilvl w:val="0"/>
-          <w:numId w:val="5"/>
+        <w:t>La syntaxe</w:t>
+      </w:r>
+    </w:p>
+    <w:p>
+      <w:pPr>
+        <w:pStyle w:val="Paragraphedeliste"/>
+        <w:numPr>
+          <w:ilvl w:val="0"/>
+          <w:numId w:val="1"/>
+        </w:numPr>
+        <w:jc w:val="both"/>
+        <w:rPr>
+          <w:rFonts w:ascii="Times New Roman" w:hAnsi="Times New Roman" w:cs="Times New Roman"/>
+          <w:sz w:val="28"/>
+          <w:szCs w:val="28"/>
+        </w:rPr>
+      </w:pPr>
+      <w:r>
+        <w:rPr>
+          <w:rFonts w:ascii="Times New Roman" w:hAnsi="Times New Roman" w:cs="Times New Roman"/>
+          <w:sz w:val="28"/>
+          <w:szCs w:val="28"/>
+        </w:rPr>
+        <w:t>Caractéristique</w:t>
+      </w:r>
+    </w:p>
+    <w:p>
+      <w:pPr>
+        <w:pStyle w:val="Paragraphedeliste"/>
+        <w:numPr>
+          <w:ilvl w:val="0"/>
+          <w:numId w:val="1"/>
         </w:numPr>
         <w:jc w:val="both"/>
         <w:rPr>
@@ -423,158 +620,6 @@
         <w:pStyle w:val="Paragraphedeliste"/>
         <w:numPr>
           <w:ilvl w:val="0"/>
-          <w:numId w:val="7"/>
-        </w:numPr>
-        <w:jc w:val="both"/>
-        <w:rPr>
-          <w:rFonts w:ascii="Times New Roman" w:hAnsi="Times New Roman" w:cs="Times New Roman"/>
-          <w:sz w:val="28"/>
-          <w:szCs w:val="28"/>
-        </w:rPr>
-      </w:pPr>
-      <w:proofErr w:type="spellStart"/>
-      <w:r>
-        <w:rPr>
-          <w:rFonts w:ascii="Times New Roman" w:hAnsi="Times New Roman" w:cs="Times New Roman"/>
-          <w:sz w:val="28"/>
-          <w:szCs w:val="28"/>
-        </w:rPr>
-        <w:t>Swagger</w:t>
-      </w:r>
-      <w:proofErr w:type="spellEnd"/>
-      <w:r>
-        <w:rPr>
-          <w:rFonts w:ascii="Times New Roman" w:hAnsi="Times New Roman" w:cs="Times New Roman"/>
-          <w:sz w:val="28"/>
-          <w:szCs w:val="28"/>
-        </w:rPr>
-        <w:t xml:space="preserve"> editor</w:t>
-      </w:r>
-    </w:p>
-    <w:p>
-      <w:pPr>
-        <w:pStyle w:val="Paragraphedeliste"/>
-        <w:numPr>
-          <w:ilvl w:val="0"/>
-          <w:numId w:val="7"/>
-        </w:numPr>
-        <w:jc w:val="both"/>
-        <w:rPr>
-          <w:rFonts w:ascii="Times New Roman" w:hAnsi="Times New Roman" w:cs="Times New Roman"/>
-          <w:sz w:val="28"/>
-          <w:szCs w:val="28"/>
-        </w:rPr>
-      </w:pPr>
-      <w:proofErr w:type="spellStart"/>
-      <w:r>
-        <w:rPr>
-          <w:rFonts w:ascii="Times New Roman" w:hAnsi="Times New Roman" w:cs="Times New Roman"/>
-          <w:sz w:val="28"/>
-          <w:szCs w:val="28"/>
-        </w:rPr>
-        <w:t>Swagger</w:t>
-      </w:r>
-      <w:proofErr w:type="spellEnd"/>
-      <w:r>
-        <w:rPr>
-          <w:rFonts w:ascii="Times New Roman" w:hAnsi="Times New Roman" w:cs="Times New Roman"/>
-          <w:sz w:val="28"/>
-          <w:szCs w:val="28"/>
-        </w:rPr>
-        <w:t xml:space="preserve"> </w:t>
-      </w:r>
-      <w:proofErr w:type="spellStart"/>
-      <w:r>
-        <w:rPr>
-          <w:rFonts w:ascii="Times New Roman" w:hAnsi="Times New Roman" w:cs="Times New Roman"/>
-          <w:sz w:val="28"/>
-          <w:szCs w:val="28"/>
-        </w:rPr>
-        <w:t>codegen</w:t>
-      </w:r>
-      <w:proofErr w:type="spellEnd"/>
-    </w:p>
-    <w:p>
-      <w:pPr>
-        <w:pStyle w:val="Paragraphedeliste"/>
-        <w:numPr>
-          <w:ilvl w:val="0"/>
-          <w:numId w:val="7"/>
-        </w:numPr>
-        <w:jc w:val="both"/>
-        <w:rPr>
-          <w:rFonts w:ascii="Times New Roman" w:hAnsi="Times New Roman" w:cs="Times New Roman"/>
-          <w:sz w:val="28"/>
-          <w:szCs w:val="28"/>
-        </w:rPr>
-      </w:pPr>
-      <w:proofErr w:type="spellStart"/>
-      <w:r>
-        <w:rPr>
-          <w:rFonts w:ascii="Times New Roman" w:hAnsi="Times New Roman" w:cs="Times New Roman"/>
-          <w:sz w:val="28"/>
-          <w:szCs w:val="28"/>
-        </w:rPr>
-        <w:t>Swagger</w:t>
-      </w:r>
-      <w:proofErr w:type="spellEnd"/>
-      <w:r>
-        <w:rPr>
-          <w:rFonts w:ascii="Times New Roman" w:hAnsi="Times New Roman" w:cs="Times New Roman"/>
-          <w:sz w:val="28"/>
-          <w:szCs w:val="28"/>
-        </w:rPr>
-        <w:t xml:space="preserve"> user interface</w:t>
-      </w:r>
-    </w:p>
-    <w:p>
-      <w:pPr>
-        <w:pStyle w:val="Paragraphedeliste"/>
-        <w:numPr>
-          <w:ilvl w:val="0"/>
-          <w:numId w:val="7"/>
-        </w:numPr>
-        <w:jc w:val="both"/>
-        <w:rPr>
-          <w:rFonts w:ascii="Times New Roman" w:hAnsi="Times New Roman" w:cs="Times New Roman"/>
-          <w:sz w:val="28"/>
-          <w:szCs w:val="28"/>
-        </w:rPr>
-      </w:pPr>
-      <w:proofErr w:type="spellStart"/>
-      <w:r>
-        <w:rPr>
-          <w:rFonts w:ascii="Times New Roman" w:hAnsi="Times New Roman" w:cs="Times New Roman"/>
-          <w:sz w:val="28"/>
-          <w:szCs w:val="28"/>
-        </w:rPr>
-        <w:t>Swagger</w:t>
-      </w:r>
-      <w:proofErr w:type="spellEnd"/>
-      <w:r>
-        <w:rPr>
-          <w:rFonts w:ascii="Times New Roman" w:hAnsi="Times New Roman" w:cs="Times New Roman"/>
-          <w:sz w:val="28"/>
-          <w:szCs w:val="28"/>
-        </w:rPr>
-        <w:t xml:space="preserve"> </w:t>
-      </w:r>
-      <w:proofErr w:type="spellStart"/>
-      <w:r>
-        <w:rPr>
-          <w:rFonts w:ascii="Times New Roman" w:hAnsi="Times New Roman" w:cs="Times New Roman"/>
-          <w:sz w:val="28"/>
-          <w:szCs w:val="28"/>
-        </w:rPr>
-        <w:t>inspector</w:t>
-      </w:r>
-      <w:proofErr w:type="spellEnd"/>
-    </w:p>
-    <w:p>
-      <w:pPr>
-        <w:pStyle w:val="Paragraphedeliste"/>
-        <w:numPr>
-          <w:ilvl w:val="0"/>
           <w:numId w:val="1"/>
         </w:numPr>
         <w:jc w:val="both"/>
@@ -590,7 +635,7 @@
           <w:sz w:val="28"/>
           <w:szCs w:val="28"/>
         </w:rPr>
-        <w:t>La syntaxe</w:t>
+        <w:t>Principe de fonctionnement</w:t>
       </w:r>
     </w:p>
     <w:p>
@@ -613,7 +658,7 @@
           <w:sz w:val="28"/>
           <w:szCs w:val="28"/>
         </w:rPr>
-        <w:t>Caractéristique</w:t>
+        <w:t>Utilité</w:t>
       </w:r>
     </w:p>
     <w:p>
@@ -636,75 +681,6 @@
           <w:sz w:val="28"/>
           <w:szCs w:val="28"/>
         </w:rPr>
-        <w:t>Les outils utilisés</w:t>
-      </w:r>
-    </w:p>
-    <w:p>
-      <w:pPr>
-        <w:pStyle w:val="Paragraphedeliste"/>
-        <w:numPr>
-          <w:ilvl w:val="0"/>
-          <w:numId w:val="1"/>
-        </w:numPr>
-        <w:jc w:val="both"/>
-        <w:rPr>
-          <w:rFonts w:ascii="Times New Roman" w:hAnsi="Times New Roman" w:cs="Times New Roman"/>
-          <w:sz w:val="28"/>
-          <w:szCs w:val="28"/>
-        </w:rPr>
-      </w:pPr>
-      <w:r>
-        <w:rPr>
-          <w:rFonts w:ascii="Times New Roman" w:hAnsi="Times New Roman" w:cs="Times New Roman"/>
-          <w:sz w:val="28"/>
-          <w:szCs w:val="28"/>
-        </w:rPr>
-        <w:t>Principe de fonctionnement</w:t>
-      </w:r>
-    </w:p>
-    <w:p>
-      <w:pPr>
-        <w:pStyle w:val="Paragraphedeliste"/>
-        <w:numPr>
-          <w:ilvl w:val="0"/>
-          <w:numId w:val="1"/>
-        </w:numPr>
-        <w:jc w:val="both"/>
-        <w:rPr>
-          <w:rFonts w:ascii="Times New Roman" w:hAnsi="Times New Roman" w:cs="Times New Roman"/>
-          <w:sz w:val="28"/>
-          <w:szCs w:val="28"/>
-        </w:rPr>
-      </w:pPr>
-      <w:r>
-        <w:rPr>
-          <w:rFonts w:ascii="Times New Roman" w:hAnsi="Times New Roman" w:cs="Times New Roman"/>
-          <w:sz w:val="28"/>
-          <w:szCs w:val="28"/>
-        </w:rPr>
-        <w:t>Utilité</w:t>
-      </w:r>
-    </w:p>
-    <w:p>
-      <w:pPr>
-        <w:pStyle w:val="Paragraphedeliste"/>
-        <w:numPr>
-          <w:ilvl w:val="0"/>
-          <w:numId w:val="1"/>
-        </w:numPr>
-        <w:jc w:val="both"/>
-        <w:rPr>
-          <w:rFonts w:ascii="Times New Roman" w:hAnsi="Times New Roman" w:cs="Times New Roman"/>
-          <w:sz w:val="28"/>
-          <w:szCs w:val="28"/>
-        </w:rPr>
-      </w:pPr>
-      <w:r>
-        <w:rPr>
-          <w:rFonts w:ascii="Times New Roman" w:hAnsi="Times New Roman" w:cs="Times New Roman"/>
-          <w:sz w:val="28"/>
-          <w:szCs w:val="28"/>
-        </w:rPr>
         <w:t>Conclusion</w:t>
       </w:r>
     </w:p>
@@ -790,11 +766,14 @@
     </w:p>
     <w:p>
       <w:pPr>
-        <w:jc w:val="both"/>
-        <w:rPr>
-          <w:rFonts w:ascii="Times New Roman" w:hAnsi="Times New Roman" w:cs="Times New Roman"/>
-          <w:sz w:val="28"/>
-          <w:szCs w:val="28"/>
+        <w:spacing w:line="360" w:lineRule="auto"/>
+        <w:rPr>
+          <w:rFonts w:ascii="Times New Roman" w:hAnsi="Times New Roman" w:cs="Times New Roman"/>
+          <w:b/>
+          <w:bCs/>
+          <w:sz w:val="30"/>
+          <w:szCs w:val="30"/>
+          <w:u w:val="single"/>
         </w:rPr>
       </w:pPr>
       <w:r>
@@ -806,6 +785,50 @@
         <w:lastRenderedPageBreak/>
         <w:t>Chapitre2 :</w:t>
       </w:r>
+      <w:r>
+        <w:rPr>
+          <w:rFonts w:ascii="Times New Roman" w:hAnsi="Times New Roman" w:cs="Times New Roman"/>
+          <w:sz w:val="28"/>
+          <w:szCs w:val="28"/>
+        </w:rPr>
+        <w:t xml:space="preserve"> </w:t>
+      </w:r>
+      <w:r>
+        <w:rPr>
+          <w:rFonts w:ascii="Times New Roman" w:hAnsi="Times New Roman" w:cs="Times New Roman"/>
+          <w:sz w:val="30"/>
+          <w:szCs w:val="30"/>
+        </w:rPr>
+        <w:t xml:space="preserve">Le modèle </w:t>
+      </w:r>
+      <w:r>
+        <w:rPr>
+          <w:rFonts w:ascii="Times New Roman" w:hAnsi="Times New Roman" w:cs="Times New Roman"/>
+          <w:i/>
+          <w:iCs/>
+          <w:sz w:val="30"/>
+          <w:szCs w:val="30"/>
+        </w:rPr>
+        <w:t>publish</w:t>
+      </w:r>
+      <w:r>
+        <w:rPr>
+          <w:rFonts w:ascii="Times New Roman" w:hAnsi="Times New Roman" w:cs="Times New Roman"/>
+          <w:sz w:val="30"/>
+          <w:szCs w:val="30"/>
+        </w:rPr>
+        <w:t>/</w:t>
+      </w:r>
+      <w:r>
+        <w:rPr>
+          <w:rFonts w:ascii="Times New Roman" w:hAnsi="Times New Roman" w:cs="Times New Roman"/>
+          <w:i/>
+          <w:iCs/>
+          <w:sz w:val="30"/>
+          <w:szCs w:val="30"/>
+        </w:rPr>
+        <w:t>subscribe</w:t>
+      </w:r>
     </w:p>
     <w:p>
       <w:pPr>
@@ -1004,18 +1027,8 @@
           <w:sz w:val="28"/>
           <w:szCs w:val="28"/>
         </w:rPr>
-        <w:t xml:space="preserve"> de Pub/</w:t>
-      </w:r>
-      <w:proofErr w:type="spellStart"/>
-      <w:r>
-        <w:rPr>
-          <w:rFonts w:ascii="Times New Roman" w:hAnsi="Times New Roman" w:cs="Times New Roman"/>
-          <w:sz w:val="28"/>
-          <w:szCs w:val="28"/>
-        </w:rPr>
-        <w:t>Sub</w:t>
-      </w:r>
-      <w:proofErr w:type="spellEnd"/>
+        <w:t xml:space="preserve"> de Pub/Sub</w:t>
+      </w:r>
     </w:p>
     <w:p>
       <w:pPr>
@@ -1038,25 +1051,7 @@
           <w:sz w:val="28"/>
           <w:szCs w:val="28"/>
         </w:rPr>
-        <w:t>Pub/</w:t>
-      </w:r>
-      <w:proofErr w:type="spellStart"/>
-      <w:r>
-        <w:rPr>
-          <w:rFonts w:ascii="Times New Roman" w:hAnsi="Times New Roman" w:cs="Times New Roman"/>
-          <w:sz w:val="28"/>
-          <w:szCs w:val="28"/>
-        </w:rPr>
-        <w:t>Sub</w:t>
-      </w:r>
-      <w:proofErr w:type="spellEnd"/>
-      <w:r>
-        <w:rPr>
-          <w:rFonts w:ascii="Times New Roman" w:hAnsi="Times New Roman" w:cs="Times New Roman"/>
-          <w:sz w:val="28"/>
-          <w:szCs w:val="28"/>
-        </w:rPr>
-        <w:t xml:space="preserve"> centré sur le sujet</w:t>
+        <w:t>Pub/Sub centré sur le sujet</w:t>
       </w:r>
     </w:p>
     <w:p>
@@ -1079,25 +1074,7 @@
           <w:sz w:val="28"/>
           <w:szCs w:val="28"/>
         </w:rPr>
-        <w:t>Pub/</w:t>
-      </w:r>
-      <w:proofErr w:type="spellStart"/>
-      <w:r>
-        <w:rPr>
-          <w:rFonts w:ascii="Times New Roman" w:hAnsi="Times New Roman" w:cs="Times New Roman"/>
-          <w:sz w:val="28"/>
-          <w:szCs w:val="28"/>
-        </w:rPr>
-        <w:t>Sub</w:t>
-      </w:r>
-      <w:proofErr w:type="spellEnd"/>
-      <w:r>
-        <w:rPr>
-          <w:rFonts w:ascii="Times New Roman" w:hAnsi="Times New Roman" w:cs="Times New Roman"/>
-          <w:sz w:val="28"/>
-          <w:szCs w:val="28"/>
-        </w:rPr>
-        <w:t xml:space="preserve"> centré sur le contenu</w:t>
+        <w:t>Pub/Sub centré sur le contenu</w:t>
       </w:r>
     </w:p>
     <w:p>
@@ -1120,18 +1097,8 @@
           <w:sz w:val="28"/>
           <w:szCs w:val="28"/>
         </w:rPr>
-        <w:t>Pourquoi Pub/</w:t>
-      </w:r>
-      <w:proofErr w:type="spellStart"/>
-      <w:r>
-        <w:rPr>
-          <w:rFonts w:ascii="Times New Roman" w:hAnsi="Times New Roman" w:cs="Times New Roman"/>
-          <w:sz w:val="28"/>
-          <w:szCs w:val="28"/>
-        </w:rPr>
-        <w:t>Sub</w:t>
-      </w:r>
-      <w:proofErr w:type="spellEnd"/>
+        <w:t>Pourquoi Pub/Sub</w:t>
+      </w:r>
     </w:p>
     <w:bookmarkEnd w:id="0"/>
     <w:p>
@@ -1162,18 +1129,8 @@
           <w:sz w:val="28"/>
           <w:szCs w:val="28"/>
         </w:rPr>
-        <w:t xml:space="preserve"> Pub/</w:t>
-      </w:r>
-      <w:proofErr w:type="spellStart"/>
-      <w:r>
-        <w:rPr>
-          <w:rFonts w:ascii="Times New Roman" w:hAnsi="Times New Roman" w:cs="Times New Roman"/>
-          <w:sz w:val="28"/>
-          <w:szCs w:val="28"/>
-        </w:rPr>
-        <w:t>Sub</w:t>
-      </w:r>
-      <w:proofErr w:type="spellEnd"/>
+        <w:t xml:space="preserve"> Pub/Sub</w:t>
+      </w:r>
     </w:p>
     <w:p>
       <w:pPr>
@@ -1241,25 +1198,7 @@
           <w:sz w:val="28"/>
           <w:szCs w:val="28"/>
         </w:rPr>
-        <w:t>Pub/</w:t>
-      </w:r>
-      <w:proofErr w:type="spellStart"/>
-      <w:r>
-        <w:rPr>
-          <w:rFonts w:ascii="Times New Roman" w:hAnsi="Times New Roman" w:cs="Times New Roman"/>
-          <w:sz w:val="28"/>
-          <w:szCs w:val="28"/>
-        </w:rPr>
-        <w:t>Sub</w:t>
-      </w:r>
-      <w:proofErr w:type="spellEnd"/>
-      <w:r>
-        <w:rPr>
-          <w:rFonts w:ascii="Times New Roman" w:hAnsi="Times New Roman" w:cs="Times New Roman"/>
-          <w:sz w:val="28"/>
-          <w:szCs w:val="28"/>
-        </w:rPr>
-        <w:t xml:space="preserve"> sur les Cloud google</w:t>
+        <w:t>Pub/Sub sur les Cloud google</w:t>
       </w:r>
     </w:p>
     <w:p>
@@ -1305,25 +1244,7 @@
           <w:sz w:val="28"/>
           <w:szCs w:val="28"/>
         </w:rPr>
-        <w:t>Pub/</w:t>
-      </w:r>
-      <w:proofErr w:type="spellStart"/>
-      <w:r>
-        <w:rPr>
-          <w:rFonts w:ascii="Times New Roman" w:hAnsi="Times New Roman" w:cs="Times New Roman"/>
-          <w:sz w:val="28"/>
-          <w:szCs w:val="28"/>
-        </w:rPr>
-        <w:t>Sub</w:t>
-      </w:r>
-      <w:proofErr w:type="spellEnd"/>
-      <w:r>
-        <w:rPr>
-          <w:rFonts w:ascii="Times New Roman" w:hAnsi="Times New Roman" w:cs="Times New Roman"/>
-          <w:sz w:val="28"/>
-          <w:szCs w:val="28"/>
-        </w:rPr>
-        <w:t xml:space="preserve"> et Client/serveur</w:t>
+        <w:t>Pub/Sub et Client/serveur</w:t>
       </w:r>
     </w:p>
     <w:p>
@@ -1784,6 +1705,32 @@
         <w:lastRenderedPageBreak/>
         <w:t>Chapitre3</w:t>
       </w:r>
+      <w:r>
+        <w:rPr>
+          <w:rFonts w:ascii="Times New Roman" w:hAnsi="Times New Roman" w:cs="Times New Roman"/>
+          <w:sz w:val="28"/>
+          <w:szCs w:val="28"/>
+        </w:rPr>
+        <w:t xml:space="preserve"> : </w:t>
+      </w:r>
+      <w:r>
+        <w:rPr>
+          <w:rFonts w:ascii="Times New Roman" w:hAnsi="Times New Roman" w:cs="Times New Roman"/>
+          <w:sz w:val="30"/>
+          <w:szCs w:val="30"/>
+        </w:rPr>
+        <w:t xml:space="preserve">La spécification </w:t>
+      </w:r>
+      <w:r>
+        <w:rPr>
+          <w:rFonts w:ascii="Times New Roman" w:hAnsi="Times New Roman" w:cs="Times New Roman"/>
+          <w:i/>
+          <w:iCs/>
+          <w:sz w:val="30"/>
+          <w:szCs w:val="30"/>
+        </w:rPr>
+        <w:t>OpenPS</w:t>
+      </w:r>
     </w:p>
     <w:p>
       <w:pPr>
@@ -1833,7 +1780,568 @@
     </w:p>
     <w:p>
       <w:pPr>
-        <w:ind w:left="360"/>
+        <w:pStyle w:val="Paragraphedeliste"/>
+        <w:numPr>
+          <w:ilvl w:val="0"/>
+          <w:numId w:val="21"/>
+        </w:numPr>
+        <w:jc w:val="both"/>
+        <w:rPr>
+          <w:rFonts w:ascii="Times New Roman" w:hAnsi="Times New Roman" w:cs="Times New Roman"/>
+          <w:sz w:val="28"/>
+          <w:szCs w:val="28"/>
+        </w:rPr>
+      </w:pPr>
+      <w:r>
+        <w:rPr>
+          <w:rFonts w:ascii="Times New Roman" w:hAnsi="Times New Roman" w:cs="Times New Roman"/>
+          <w:sz w:val="28"/>
+          <w:szCs w:val="28"/>
+        </w:rPr>
+        <w:t>Constitution de la spécification OpenPS</w:t>
+      </w:r>
+    </w:p>
+    <w:p>
+      <w:pPr>
+        <w:pStyle w:val="Paragraphedeliste"/>
+        <w:numPr>
+          <w:ilvl w:val="0"/>
+          <w:numId w:val="22"/>
+        </w:numPr>
+        <w:jc w:val="both"/>
+        <w:rPr>
+          <w:rFonts w:ascii="Times New Roman" w:hAnsi="Times New Roman" w:cs="Times New Roman"/>
+          <w:sz w:val="28"/>
+          <w:szCs w:val="28"/>
+        </w:rPr>
+      </w:pPr>
+      <w:proofErr w:type="spellStart"/>
+      <w:r>
+        <w:rPr>
+          <w:rFonts w:ascii="Times New Roman" w:hAnsi="Times New Roman" w:cs="Times New Roman"/>
+          <w:sz w:val="28"/>
+          <w:szCs w:val="28"/>
+        </w:rPr>
+        <w:t>Openps</w:t>
+      </w:r>
+      <w:proofErr w:type="spellEnd"/>
+    </w:p>
+    <w:p>
+      <w:pPr>
+        <w:pStyle w:val="Paragraphedeliste"/>
+        <w:numPr>
+          <w:ilvl w:val="0"/>
+          <w:numId w:val="22"/>
+        </w:numPr>
+        <w:jc w:val="both"/>
+        <w:rPr>
+          <w:rFonts w:ascii="Times New Roman" w:hAnsi="Times New Roman" w:cs="Times New Roman"/>
+          <w:sz w:val="28"/>
+          <w:szCs w:val="28"/>
+        </w:rPr>
+      </w:pPr>
+      <w:r>
+        <w:rPr>
+          <w:rFonts w:ascii="Times New Roman" w:hAnsi="Times New Roman" w:cs="Times New Roman"/>
+          <w:sz w:val="28"/>
+          <w:szCs w:val="28"/>
+        </w:rPr>
+        <w:t>Info</w:t>
+      </w:r>
+    </w:p>
+    <w:p>
+      <w:pPr>
+        <w:pStyle w:val="Paragraphedeliste"/>
+        <w:numPr>
+          <w:ilvl w:val="0"/>
+          <w:numId w:val="22"/>
+        </w:numPr>
+        <w:jc w:val="both"/>
+        <w:rPr>
+          <w:rFonts w:ascii="Times New Roman" w:hAnsi="Times New Roman" w:cs="Times New Roman"/>
+          <w:sz w:val="28"/>
+          <w:szCs w:val="28"/>
+        </w:rPr>
+      </w:pPr>
+      <w:r>
+        <w:rPr>
+          <w:rFonts w:ascii="Times New Roman" w:hAnsi="Times New Roman" w:cs="Times New Roman"/>
+          <w:sz w:val="28"/>
+          <w:szCs w:val="28"/>
+        </w:rPr>
+        <w:t>Broker</w:t>
+      </w:r>
+    </w:p>
+    <w:p>
+      <w:pPr>
+        <w:pStyle w:val="Paragraphedeliste"/>
+        <w:numPr>
+          <w:ilvl w:val="0"/>
+          <w:numId w:val="22"/>
+        </w:numPr>
+        <w:jc w:val="both"/>
+        <w:rPr>
+          <w:rFonts w:ascii="Times New Roman" w:hAnsi="Times New Roman" w:cs="Times New Roman"/>
+          <w:sz w:val="28"/>
+          <w:szCs w:val="28"/>
+        </w:rPr>
+      </w:pPr>
+      <w:r>
+        <w:rPr>
+          <w:rFonts w:ascii="Times New Roman" w:hAnsi="Times New Roman" w:cs="Times New Roman"/>
+          <w:sz w:val="28"/>
+          <w:szCs w:val="28"/>
+        </w:rPr>
+        <w:t>Protocol</w:t>
+      </w:r>
+    </w:p>
+    <w:p>
+      <w:pPr>
+        <w:pStyle w:val="Paragraphedeliste"/>
+        <w:numPr>
+          <w:ilvl w:val="0"/>
+          <w:numId w:val="22"/>
+        </w:numPr>
+        <w:jc w:val="both"/>
+        <w:rPr>
+          <w:rFonts w:ascii="Times New Roman" w:hAnsi="Times New Roman" w:cs="Times New Roman"/>
+          <w:sz w:val="28"/>
+          <w:szCs w:val="28"/>
+        </w:rPr>
+      </w:pPr>
+      <w:r>
+        <w:rPr>
+          <w:rFonts w:ascii="Times New Roman" w:hAnsi="Times New Roman" w:cs="Times New Roman"/>
+          <w:sz w:val="28"/>
+          <w:szCs w:val="28"/>
+        </w:rPr>
+        <w:t>Topics</w:t>
+      </w:r>
+    </w:p>
+    <w:p>
+      <w:pPr>
+        <w:pStyle w:val="Paragraphedeliste"/>
+        <w:numPr>
+          <w:ilvl w:val="0"/>
+          <w:numId w:val="23"/>
+        </w:numPr>
+        <w:jc w:val="both"/>
+        <w:rPr>
+          <w:rFonts w:ascii="Times New Roman" w:hAnsi="Times New Roman" w:cs="Times New Roman"/>
+          <w:sz w:val="28"/>
+          <w:szCs w:val="28"/>
+        </w:rPr>
+      </w:pPr>
+      <w:r>
+        <w:rPr>
+          <w:rFonts w:ascii="Times New Roman" w:hAnsi="Times New Roman" w:cs="Times New Roman"/>
+          <w:sz w:val="28"/>
+          <w:szCs w:val="28"/>
+        </w:rPr>
+        <w:t>Publish</w:t>
+      </w:r>
+    </w:p>
+    <w:p>
+      <w:pPr>
+        <w:pStyle w:val="Paragraphedeliste"/>
+        <w:numPr>
+          <w:ilvl w:val="0"/>
+          <w:numId w:val="23"/>
+        </w:numPr>
+        <w:jc w:val="both"/>
+        <w:rPr>
+          <w:rFonts w:ascii="Times New Roman" w:hAnsi="Times New Roman" w:cs="Times New Roman"/>
+          <w:sz w:val="28"/>
+          <w:szCs w:val="28"/>
+        </w:rPr>
+      </w:pPr>
+      <w:r>
+        <w:rPr>
+          <w:rFonts w:ascii="Times New Roman" w:hAnsi="Times New Roman" w:cs="Times New Roman"/>
+          <w:sz w:val="28"/>
+          <w:szCs w:val="28"/>
+        </w:rPr>
+        <w:t>Subscribe</w:t>
+      </w:r>
+    </w:p>
+    <w:p>
+      <w:pPr>
+        <w:pStyle w:val="Paragraphedeliste"/>
+        <w:numPr>
+          <w:ilvl w:val="0"/>
+          <w:numId w:val="23"/>
+        </w:numPr>
+        <w:jc w:val="both"/>
+        <w:rPr>
+          <w:rFonts w:ascii="Times New Roman" w:hAnsi="Times New Roman" w:cs="Times New Roman"/>
+          <w:sz w:val="28"/>
+          <w:szCs w:val="28"/>
+        </w:rPr>
+      </w:pPr>
+      <w:r>
+        <w:rPr>
+          <w:rFonts w:ascii="Times New Roman" w:hAnsi="Times New Roman" w:cs="Times New Roman"/>
+          <w:sz w:val="28"/>
+          <w:szCs w:val="28"/>
+        </w:rPr>
+        <w:t>Message</w:t>
+      </w:r>
+    </w:p>
+    <w:p>
+      <w:pPr>
+        <w:pStyle w:val="Paragraphedeliste"/>
+        <w:numPr>
+          <w:ilvl w:val="0"/>
+          <w:numId w:val="22"/>
+        </w:numPr>
+        <w:jc w:val="both"/>
+        <w:rPr>
+          <w:rFonts w:ascii="Times New Roman" w:hAnsi="Times New Roman" w:cs="Times New Roman"/>
+          <w:sz w:val="28"/>
+          <w:szCs w:val="28"/>
+        </w:rPr>
+      </w:pPr>
+      <w:r>
+        <w:rPr>
+          <w:rFonts w:ascii="Times New Roman" w:hAnsi="Times New Roman" w:cs="Times New Roman"/>
+          <w:sz w:val="28"/>
+          <w:szCs w:val="28"/>
+        </w:rPr>
+        <w:t>Components</w:t>
+      </w:r>
+    </w:p>
+    <w:p>
+      <w:pPr>
+        <w:pStyle w:val="Paragraphedeliste"/>
+        <w:numPr>
+          <w:ilvl w:val="0"/>
+          <w:numId w:val="22"/>
+        </w:numPr>
+        <w:jc w:val="both"/>
+        <w:rPr>
+          <w:rFonts w:ascii="Times New Roman" w:hAnsi="Times New Roman" w:cs="Times New Roman"/>
+          <w:sz w:val="28"/>
+          <w:szCs w:val="28"/>
+        </w:rPr>
+      </w:pPr>
+      <w:r>
+        <w:rPr>
+          <w:rFonts w:ascii="Times New Roman" w:hAnsi="Times New Roman" w:cs="Times New Roman"/>
+          <w:sz w:val="28"/>
+          <w:szCs w:val="28"/>
+        </w:rPr>
+        <w:t>Security</w:t>
+      </w:r>
+    </w:p>
+    <w:p>
+      <w:pPr>
+        <w:pStyle w:val="Paragraphedeliste"/>
+        <w:numPr>
+          <w:ilvl w:val="0"/>
+          <w:numId w:val="22"/>
+        </w:numPr>
+        <w:jc w:val="both"/>
+        <w:rPr>
+          <w:rFonts w:ascii="Times New Roman" w:hAnsi="Times New Roman" w:cs="Times New Roman"/>
+          <w:sz w:val="28"/>
+          <w:szCs w:val="28"/>
+        </w:rPr>
+      </w:pPr>
+      <w:r>
+        <w:rPr>
+          <w:rFonts w:ascii="Times New Roman" w:hAnsi="Times New Roman" w:cs="Times New Roman"/>
+          <w:sz w:val="28"/>
+          <w:szCs w:val="28"/>
+        </w:rPr>
+        <w:t>Tags</w:t>
+      </w:r>
+    </w:p>
+    <w:p>
+      <w:pPr>
+        <w:pStyle w:val="Paragraphedeliste"/>
+        <w:numPr>
+          <w:ilvl w:val="0"/>
+          <w:numId w:val="22"/>
+        </w:numPr>
+        <w:jc w:val="both"/>
+        <w:rPr>
+          <w:rFonts w:ascii="Times New Roman" w:hAnsi="Times New Roman" w:cs="Times New Roman"/>
+          <w:sz w:val="28"/>
+          <w:szCs w:val="28"/>
+        </w:rPr>
+      </w:pPr>
+      <w:proofErr w:type="gramStart"/>
+      <w:r>
+        <w:rPr>
+          <w:rFonts w:ascii="Times New Roman" w:hAnsi="Times New Roman" w:cs="Times New Roman"/>
+          <w:sz w:val="28"/>
+          <w:szCs w:val="28"/>
+        </w:rPr>
+        <w:t>externalsDocs</w:t>
+      </w:r>
+      <w:proofErr w:type="gramEnd"/>
+    </w:p>
+    <w:p>
+      <w:pPr>
+        <w:pStyle w:val="Paragraphedeliste"/>
+        <w:numPr>
+          <w:ilvl w:val="0"/>
+          <w:numId w:val="21"/>
+        </w:numPr>
+        <w:jc w:val="both"/>
+        <w:rPr>
+          <w:rFonts w:ascii="Times New Roman" w:hAnsi="Times New Roman" w:cs="Times New Roman"/>
+          <w:sz w:val="28"/>
+          <w:szCs w:val="28"/>
+        </w:rPr>
+      </w:pPr>
+      <w:r>
+        <w:rPr>
+          <w:rFonts w:ascii="Times New Roman" w:hAnsi="Times New Roman" w:cs="Times New Roman"/>
+          <w:sz w:val="28"/>
+          <w:szCs w:val="28"/>
+        </w:rPr>
+        <w:t>Les langages utilisés</w:t>
+      </w:r>
+    </w:p>
+    <w:p>
+      <w:pPr>
+        <w:pStyle w:val="Paragraphedeliste"/>
+        <w:numPr>
+          <w:ilvl w:val="0"/>
+          <w:numId w:val="21"/>
+        </w:numPr>
+        <w:jc w:val="both"/>
+        <w:rPr>
+          <w:rFonts w:ascii="Times New Roman" w:hAnsi="Times New Roman" w:cs="Times New Roman"/>
+          <w:sz w:val="28"/>
+          <w:szCs w:val="28"/>
+        </w:rPr>
+      </w:pPr>
+      <w:r>
+        <w:rPr>
+          <w:rFonts w:ascii="Times New Roman" w:hAnsi="Times New Roman" w:cs="Times New Roman"/>
+          <w:sz w:val="28"/>
+          <w:szCs w:val="28"/>
+        </w:rPr>
+        <w:t>Les outils utilisés</w:t>
+      </w:r>
+    </w:p>
+    <w:p>
+      <w:pPr>
+        <w:pStyle w:val="Paragraphedeliste"/>
+        <w:numPr>
+          <w:ilvl w:val="0"/>
+          <w:numId w:val="21"/>
+        </w:numPr>
+        <w:jc w:val="both"/>
+        <w:rPr>
+          <w:rFonts w:ascii="Times New Roman" w:hAnsi="Times New Roman" w:cs="Times New Roman"/>
+          <w:sz w:val="28"/>
+          <w:szCs w:val="28"/>
+        </w:rPr>
+      </w:pPr>
+      <w:r>
+        <w:rPr>
+          <w:rFonts w:ascii="Times New Roman" w:hAnsi="Times New Roman" w:cs="Times New Roman"/>
+          <w:sz w:val="28"/>
+          <w:szCs w:val="28"/>
+        </w:rPr>
+        <w:t>Syntaxe de la spécification OpenPS</w:t>
+      </w:r>
+    </w:p>
+    <w:p>
+      <w:pPr>
+        <w:pStyle w:val="Paragraphedeliste"/>
+        <w:numPr>
+          <w:ilvl w:val="0"/>
+          <w:numId w:val="21"/>
+        </w:numPr>
+        <w:jc w:val="both"/>
+        <w:rPr>
+          <w:rFonts w:ascii="Times New Roman" w:hAnsi="Times New Roman" w:cs="Times New Roman"/>
+          <w:sz w:val="28"/>
+          <w:szCs w:val="28"/>
+        </w:rPr>
+      </w:pPr>
+      <w:r>
+        <w:rPr>
+          <w:rFonts w:ascii="Times New Roman" w:hAnsi="Times New Roman" w:cs="Times New Roman"/>
+          <w:sz w:val="28"/>
+          <w:szCs w:val="28"/>
+        </w:rPr>
+        <w:t>Conclusion</w:t>
+      </w:r>
+    </w:p>
+    <w:p>
+      <w:pPr>
+        <w:jc w:val="both"/>
+        <w:rPr>
+          <w:rFonts w:ascii="Times New Roman" w:hAnsi="Times New Roman" w:cs="Times New Roman"/>
+          <w:sz w:val="28"/>
+          <w:szCs w:val="28"/>
+        </w:rPr>
+      </w:pPr>
+    </w:p>
+    <w:p>
+      <w:pPr>
+        <w:jc w:val="both"/>
+        <w:rPr>
+          <w:rFonts w:ascii="Times New Roman" w:hAnsi="Times New Roman" w:cs="Times New Roman"/>
+          <w:sz w:val="28"/>
+          <w:szCs w:val="28"/>
+        </w:rPr>
+      </w:pPr>
+    </w:p>
+    <w:p>
+      <w:pPr>
+        <w:jc w:val="both"/>
+        <w:rPr>
+          <w:rFonts w:ascii="Times New Roman" w:hAnsi="Times New Roman" w:cs="Times New Roman"/>
+          <w:sz w:val="28"/>
+          <w:szCs w:val="28"/>
+        </w:rPr>
+      </w:pPr>
+    </w:p>
+    <w:p>
+      <w:pPr>
+        <w:jc w:val="both"/>
+        <w:rPr>
+          <w:rFonts w:ascii="Times New Roman" w:hAnsi="Times New Roman" w:cs="Times New Roman"/>
+          <w:sz w:val="28"/>
+          <w:szCs w:val="28"/>
+        </w:rPr>
+      </w:pPr>
+    </w:p>
+    <w:p>
+      <w:pPr>
+        <w:jc w:val="both"/>
+        <w:rPr>
+          <w:rFonts w:ascii="Times New Roman" w:hAnsi="Times New Roman" w:cs="Times New Roman"/>
+          <w:sz w:val="28"/>
+          <w:szCs w:val="28"/>
+        </w:rPr>
+      </w:pPr>
+    </w:p>
+    <w:p>
+      <w:pPr>
+        <w:jc w:val="both"/>
+        <w:rPr>
+          <w:rFonts w:ascii="Times New Roman" w:hAnsi="Times New Roman" w:cs="Times New Roman"/>
+          <w:sz w:val="28"/>
+          <w:szCs w:val="28"/>
+        </w:rPr>
+      </w:pPr>
+    </w:p>
+    <w:p>
+      <w:pPr>
+        <w:jc w:val="both"/>
+        <w:rPr>
+          <w:rFonts w:ascii="Times New Roman" w:hAnsi="Times New Roman" w:cs="Times New Roman"/>
+          <w:sz w:val="28"/>
+          <w:szCs w:val="28"/>
+        </w:rPr>
+      </w:pPr>
+    </w:p>
+    <w:p>
+      <w:pPr>
+        <w:jc w:val="both"/>
+        <w:rPr>
+          <w:rFonts w:ascii="Times New Roman" w:hAnsi="Times New Roman" w:cs="Times New Roman"/>
+          <w:sz w:val="28"/>
+          <w:szCs w:val="28"/>
+        </w:rPr>
+      </w:pPr>
+    </w:p>
+    <w:p>
+      <w:pPr>
+        <w:jc w:val="both"/>
+        <w:rPr>
+          <w:rFonts w:ascii="Times New Roman" w:hAnsi="Times New Roman" w:cs="Times New Roman"/>
+          <w:sz w:val="28"/>
+          <w:szCs w:val="28"/>
+        </w:rPr>
+      </w:pPr>
+    </w:p>
+    <w:p>
+      <w:pPr>
+        <w:jc w:val="both"/>
+        <w:rPr>
+          <w:rFonts w:ascii="Times New Roman" w:hAnsi="Times New Roman" w:cs="Times New Roman"/>
+          <w:sz w:val="28"/>
+          <w:szCs w:val="28"/>
+        </w:rPr>
+      </w:pPr>
+    </w:p>
+    <w:p>
+      <w:pPr>
+        <w:jc w:val="both"/>
+        <w:rPr>
+          <w:rFonts w:ascii="Times New Roman" w:hAnsi="Times New Roman" w:cs="Times New Roman"/>
+          <w:sz w:val="28"/>
+          <w:szCs w:val="28"/>
+        </w:rPr>
+      </w:pPr>
+    </w:p>
+    <w:p>
+      <w:pPr>
+        <w:jc w:val="both"/>
+        <w:rPr>
+          <w:rFonts w:ascii="Times New Roman" w:hAnsi="Times New Roman" w:cs="Times New Roman"/>
+          <w:sz w:val="28"/>
+          <w:szCs w:val="28"/>
+        </w:rPr>
+      </w:pPr>
+    </w:p>
+    <w:p>
+      <w:pPr>
+        <w:jc w:val="both"/>
+        <w:rPr>
+          <w:rFonts w:ascii="Times New Roman" w:hAnsi="Times New Roman" w:cs="Times New Roman"/>
+          <w:sz w:val="28"/>
+          <w:szCs w:val="28"/>
+        </w:rPr>
+      </w:pPr>
+    </w:p>
+    <w:p>
+      <w:pPr>
+        <w:jc w:val="both"/>
+        <w:rPr>
+          <w:rFonts w:ascii="Times New Roman" w:hAnsi="Times New Roman" w:cs="Times New Roman"/>
+          <w:sz w:val="28"/>
+          <w:szCs w:val="28"/>
+        </w:rPr>
+      </w:pPr>
+      <w:r>
+        <w:rPr>
+          <w:rFonts w:ascii="Times New Roman" w:hAnsi="Times New Roman" w:cs="Times New Roman"/>
+          <w:sz w:val="28"/>
+          <w:szCs w:val="28"/>
+        </w:rPr>
+        <w:lastRenderedPageBreak/>
+        <w:t xml:space="preserve">Chapitre4 : </w:t>
+      </w:r>
+      <w:r>
+        <w:rPr>
+          <w:rFonts w:ascii="Times New Roman" w:hAnsi="Times New Roman" w:cs="Times New Roman"/>
+          <w:sz w:val="28"/>
+          <w:szCs w:val="28"/>
+        </w:rPr>
+        <w:t xml:space="preserve">Un générateur de code pour </w:t>
+      </w:r>
+      <w:r>
+        <w:rPr>
+          <w:rFonts w:ascii="Times New Roman" w:hAnsi="Times New Roman" w:cs="Times New Roman"/>
+          <w:i/>
+          <w:iCs/>
+          <w:sz w:val="28"/>
+          <w:szCs w:val="28"/>
+        </w:rPr>
+        <w:t>OpenPS</w:t>
+      </w:r>
+    </w:p>
+    <w:p>
+      <w:pPr>
         <w:jc w:val="both"/>
         <w:rPr>
           <w:rFonts w:ascii="Times New Roman" w:hAnsi="Times New Roman" w:cs="Times New Roman"/>
@@ -2300,6 +2808,95 @@
     </w:lvl>
   </w:abstractNum>
   <w:abstractNum w:abstractNumId="5" w15:restartNumberingAfterBreak="0">
+    <w:nsid w:val="0E6D3154"/>
+    <w:multiLevelType w:val="hybridMultilevel"/>
+    <w:tmpl w:val="76BA183C"/>
+    <w:lvl w:ilvl="0" w:tplc="1668F52E">
+      <w:start w:val="1"/>
+      <w:numFmt w:val="lowerLetter"/>
+      <w:lvlText w:val="%1-"/>
+      <w:lvlJc w:val="left"/>
+      <w:pPr>
+        <w:ind w:left="1800" w:hanging="360"/>
+      </w:pPr>
+      <w:rPr>
+        <w:rFonts w:hint="default"/>
+      </w:rPr>
+    </w:lvl>
+    <w:lvl w:ilvl="1" w:tplc="340C0019" w:tentative="1">
+      <w:start w:val="1"/>
+      <w:numFmt w:val="lowerLetter"/>
+      <w:lvlText w:val="%2."/>
+      <w:lvlJc w:val="left"/>
+      <w:pPr>
+        <w:ind w:left="2520" w:hanging="360"/>
+      </w:pPr>
+    </w:lvl>
+    <w:lvl w:ilvl="2" w:tplc="340C001B" w:tentative="1">
+      <w:start w:val="1"/>
+      <w:numFmt w:val="lowerRoman"/>
+      <w:lvlText w:val="%3."/>
+      <w:lvlJc w:val="right"/>
+      <w:pPr>
+        <w:ind w:left="3240" w:hanging="180"/>
+      </w:pPr>
+    </w:lvl>
+    <w:lvl w:ilvl="3" w:tplc="340C000F" w:tentative="1">
+      <w:start w:val="1"/>
+      <w:numFmt w:val="decimal"/>
+      <w:lvlText w:val="%4."/>
+      <w:lvlJc w:val="left"/>
+      <w:pPr>
+        <w:ind w:left="3960" w:hanging="360"/>
+      </w:pPr>
+    </w:lvl>
+    <w:lvl w:ilvl="4" w:tplc="340C0019" w:tentative="1">
+      <w:start w:val="1"/>
+      <w:numFmt w:val="lowerLetter"/>
+      <w:lvlText w:val="%5."/>
+      <w:lvlJc w:val="left"/>
+      <w:pPr>
+        <w:ind w:left="4680" w:hanging="360"/>
+      </w:pPr>
+    </w:lvl>
+    <w:lvl w:ilvl="5" w:tplc="340C001B" w:tentative="1">
+      <w:start w:val="1"/>
+      <w:numFmt w:val="lowerRoman"/>
+      <w:lvlText w:val="%6."/>
+      <w:lvlJc w:val="right"/>
+      <w:pPr>
+        <w:ind w:left="5400" w:hanging="180"/>
+      </w:pPr>
+    </w:lvl>
+    <w:lvl w:ilvl="6" w:tplc="340C000F" w:tentative="1">
+      <w:start w:val="1"/>
+      <w:numFmt w:val="decimal"/>
+      <w:lvlText w:val="%7."/>
+      <w:lvlJc w:val="left"/>
+      <w:pPr>
+        <w:ind w:left="6120" w:hanging="360"/>
+      </w:pPr>
+    </w:lvl>
+    <w:lvl w:ilvl="7" w:tplc="340C0019" w:tentative="1">
+      <w:start w:val="1"/>
+      <w:numFmt w:val="lowerLetter"/>
+      <w:lvlText w:val="%8."/>
+      <w:lvlJc w:val="left"/>
+      <w:pPr>
+        <w:ind w:left="6840" w:hanging="360"/>
+      </w:pPr>
+    </w:lvl>
+    <w:lvl w:ilvl="8" w:tplc="340C001B" w:tentative="1">
+      <w:start w:val="1"/>
+      <w:numFmt w:val="lowerRoman"/>
+      <w:lvlText w:val="%9."/>
+      <w:lvlJc w:val="right"/>
+      <w:pPr>
+        <w:ind w:left="7560" w:hanging="180"/>
+      </w:pPr>
+    </w:lvl>
+  </w:abstractNum>
+  <w:abstractNum w:abstractNumId="6" w15:restartNumberingAfterBreak="0">
     <w:nsid w:val="104D0813"/>
     <w:multiLevelType w:val="hybridMultilevel"/>
     <w:tmpl w:val="F72E30D0"/>
@@ -2391,7 +2988,7 @@
       </w:pPr>
     </w:lvl>
   </w:abstractNum>
-  <w:abstractNum w:abstractNumId="6" w15:restartNumberingAfterBreak="0">
+  <w:abstractNum w:abstractNumId="7" w15:restartNumberingAfterBreak="0">
     <w:nsid w:val="1FAB204B"/>
     <w:multiLevelType w:val="hybridMultilevel"/>
     <w:tmpl w:val="CAC2F2E8"/>
@@ -2480,7 +3077,7 @@
       </w:pPr>
     </w:lvl>
   </w:abstractNum>
-  <w:abstractNum w:abstractNumId="7" w15:restartNumberingAfterBreak="0">
+  <w:abstractNum w:abstractNumId="8" w15:restartNumberingAfterBreak="0">
     <w:nsid w:val="27825AAC"/>
     <w:multiLevelType w:val="hybridMultilevel"/>
     <w:tmpl w:val="818A1130"/>
@@ -2569,7 +3166,7 @@
       </w:pPr>
     </w:lvl>
   </w:abstractNum>
-  <w:abstractNum w:abstractNumId="8" w15:restartNumberingAfterBreak="0">
+  <w:abstractNum w:abstractNumId="9" w15:restartNumberingAfterBreak="0">
     <w:nsid w:val="2B6E4F7B"/>
     <w:multiLevelType w:val="hybridMultilevel"/>
     <w:tmpl w:val="AC70E3C8"/>
@@ -2658,7 +3255,96 @@
       </w:pPr>
     </w:lvl>
   </w:abstractNum>
-  <w:abstractNum w:abstractNumId="9" w15:restartNumberingAfterBreak="0">
+  <w:abstractNum w:abstractNumId="10" w15:restartNumberingAfterBreak="0">
+    <w:nsid w:val="308101BA"/>
+    <w:multiLevelType w:val="hybridMultilevel"/>
+    <w:tmpl w:val="A91AE664"/>
+    <w:lvl w:ilvl="0" w:tplc="6BCA9D14">
+      <w:start w:val="1"/>
+      <w:numFmt w:val="decimal"/>
+      <w:lvlText w:val="%1-"/>
+      <w:lvlJc w:val="left"/>
+      <w:pPr>
+        <w:ind w:left="1440" w:hanging="360"/>
+      </w:pPr>
+      <w:rPr>
+        <w:rFonts w:hint="default"/>
+      </w:rPr>
+    </w:lvl>
+    <w:lvl w:ilvl="1" w:tplc="340C0019" w:tentative="1">
+      <w:start w:val="1"/>
+      <w:numFmt w:val="lowerLetter"/>
+      <w:lvlText w:val="%2."/>
+      <w:lvlJc w:val="left"/>
+      <w:pPr>
+        <w:ind w:left="2160" w:hanging="360"/>
+      </w:pPr>
+    </w:lvl>
+    <w:lvl w:ilvl="2" w:tplc="340C001B" w:tentative="1">
+      <w:start w:val="1"/>
+      <w:numFmt w:val="lowerRoman"/>
+      <w:lvlText w:val="%3."/>
+      <w:lvlJc w:val="right"/>
+      <w:pPr>
+        <w:ind w:left="2880" w:hanging="180"/>
+      </w:pPr>
+    </w:lvl>
+    <w:lvl w:ilvl="3" w:tplc="340C000F" w:tentative="1">
+      <w:start w:val="1"/>
+      <w:numFmt w:val="decimal"/>
+      <w:lvlText w:val="%4."/>
+      <w:lvlJc w:val="left"/>
+      <w:pPr>
+        <w:ind w:left="3600" w:hanging="360"/>
+      </w:pPr>
+    </w:lvl>
+    <w:lvl w:ilvl="4" w:tplc="340C0019" w:tentative="1">
+      <w:start w:val="1"/>
+      <w:numFmt w:val="lowerLetter"/>
+      <w:lvlText w:val="%5."/>
+      <w:lvlJc w:val="left"/>
+      <w:pPr>
+        <w:ind w:left="4320" w:hanging="360"/>
+      </w:pPr>
+    </w:lvl>
+    <w:lvl w:ilvl="5" w:tplc="340C001B" w:tentative="1">
+      <w:start w:val="1"/>
+      <w:numFmt w:val="lowerRoman"/>
+      <w:lvlText w:val="%6."/>
+      <w:lvlJc w:val="right"/>
+      <w:pPr>
+        <w:ind w:left="5040" w:hanging="180"/>
+      </w:pPr>
+    </w:lvl>
+    <w:lvl w:ilvl="6" w:tplc="340C000F" w:tentative="1">
+      <w:start w:val="1"/>
+      <w:numFmt w:val="decimal"/>
+      <w:lvlText w:val="%7."/>
+      <w:lvlJc w:val="left"/>
+      <w:pPr>
+        <w:ind w:left="5760" w:hanging="360"/>
+      </w:pPr>
+    </w:lvl>
+    <w:lvl w:ilvl="7" w:tplc="340C0019" w:tentative="1">
+      <w:start w:val="1"/>
+      <w:numFmt w:val="lowerLetter"/>
+      <w:lvlText w:val="%8."/>
+      <w:lvlJc w:val="left"/>
+      <w:pPr>
+        <w:ind w:left="6480" w:hanging="360"/>
+      </w:pPr>
+    </w:lvl>
+    <w:lvl w:ilvl="8" w:tplc="340C001B" w:tentative="1">
+      <w:start w:val="1"/>
+      <w:numFmt w:val="lowerRoman"/>
+      <w:lvlText w:val="%9."/>
+      <w:lvlJc w:val="right"/>
+      <w:pPr>
+        <w:ind w:left="7200" w:hanging="180"/>
+      </w:pPr>
+    </w:lvl>
+  </w:abstractNum>
+  <w:abstractNum w:abstractNumId="11" w15:restartNumberingAfterBreak="0">
     <w:nsid w:val="348B7938"/>
     <w:multiLevelType w:val="hybridMultilevel"/>
     <w:tmpl w:val="1204877C"/>
@@ -2747,7 +3433,7 @@
       </w:pPr>
     </w:lvl>
   </w:abstractNum>
-  <w:abstractNum w:abstractNumId="10" w15:restartNumberingAfterBreak="0">
+  <w:abstractNum w:abstractNumId="12" w15:restartNumberingAfterBreak="0">
     <w:nsid w:val="3C942B51"/>
     <w:multiLevelType w:val="hybridMultilevel"/>
     <w:tmpl w:val="5C686A6E"/>
@@ -2837,7 +3523,7 @@
       </w:pPr>
     </w:lvl>
   </w:abstractNum>
-  <w:abstractNum w:abstractNumId="11" w15:restartNumberingAfterBreak="0">
+  <w:abstractNum w:abstractNumId="13" w15:restartNumberingAfterBreak="0">
     <w:nsid w:val="4975419C"/>
     <w:multiLevelType w:val="hybridMultilevel"/>
     <w:tmpl w:val="96BE7E6C"/>
@@ -2926,7 +3612,7 @@
       </w:pPr>
     </w:lvl>
   </w:abstractNum>
-  <w:abstractNum w:abstractNumId="12" w15:restartNumberingAfterBreak="0">
+  <w:abstractNum w:abstractNumId="14" w15:restartNumberingAfterBreak="0">
     <w:nsid w:val="4EED2244"/>
     <w:multiLevelType w:val="hybridMultilevel"/>
     <w:tmpl w:val="DC728C74"/>
@@ -3015,7 +3701,7 @@
       </w:pPr>
     </w:lvl>
   </w:abstractNum>
-  <w:abstractNum w:abstractNumId="13" w15:restartNumberingAfterBreak="0">
+  <w:abstractNum w:abstractNumId="15" w15:restartNumberingAfterBreak="0">
     <w:nsid w:val="51242119"/>
     <w:multiLevelType w:val="hybridMultilevel"/>
     <w:tmpl w:val="2662C312"/>
@@ -3104,7 +3790,7 @@
       </w:pPr>
     </w:lvl>
   </w:abstractNum>
-  <w:abstractNum w:abstractNumId="14" w15:restartNumberingAfterBreak="0">
+  <w:abstractNum w:abstractNumId="16" w15:restartNumberingAfterBreak="0">
     <w:nsid w:val="517B1805"/>
     <w:multiLevelType w:val="hybridMultilevel"/>
     <w:tmpl w:val="865E3D12"/>
@@ -3193,7 +3879,7 @@
       </w:pPr>
     </w:lvl>
   </w:abstractNum>
-  <w:abstractNum w:abstractNumId="15" w15:restartNumberingAfterBreak="0">
+  <w:abstractNum w:abstractNumId="17" w15:restartNumberingAfterBreak="0">
     <w:nsid w:val="57883BAA"/>
     <w:multiLevelType w:val="hybridMultilevel"/>
     <w:tmpl w:val="7FF2E692"/>
@@ -3282,7 +3968,7 @@
       </w:pPr>
     </w:lvl>
   </w:abstractNum>
-  <w:abstractNum w:abstractNumId="16" w15:restartNumberingAfterBreak="0">
+  <w:abstractNum w:abstractNumId="18" w15:restartNumberingAfterBreak="0">
     <w:nsid w:val="5AF07CBA"/>
     <w:multiLevelType w:val="hybridMultilevel"/>
     <w:tmpl w:val="31C6030E"/>
@@ -3371,7 +4057,7 @@
       </w:pPr>
     </w:lvl>
   </w:abstractNum>
-  <w:abstractNum w:abstractNumId="17" w15:restartNumberingAfterBreak="0">
+  <w:abstractNum w:abstractNumId="19" w15:restartNumberingAfterBreak="0">
     <w:nsid w:val="5F89524F"/>
     <w:multiLevelType w:val="hybridMultilevel"/>
     <w:tmpl w:val="537E8430"/>
@@ -3460,7 +4146,7 @@
       </w:pPr>
     </w:lvl>
   </w:abstractNum>
-  <w:abstractNum w:abstractNumId="18" w15:restartNumberingAfterBreak="0">
+  <w:abstractNum w:abstractNumId="20" w15:restartNumberingAfterBreak="0">
     <w:nsid w:val="61095BAB"/>
     <w:multiLevelType w:val="hybridMultilevel"/>
     <w:tmpl w:val="8BCA3CE0"/>
@@ -3549,7 +4235,7 @@
       </w:pPr>
     </w:lvl>
   </w:abstractNum>
-  <w:abstractNum w:abstractNumId="19" w15:restartNumberingAfterBreak="0">
+  <w:abstractNum w:abstractNumId="21" w15:restartNumberingAfterBreak="0">
     <w:nsid w:val="66517F27"/>
     <w:multiLevelType w:val="hybridMultilevel"/>
     <w:tmpl w:val="B920B91A"/>
@@ -3638,7 +4324,7 @@
       </w:pPr>
     </w:lvl>
   </w:abstractNum>
-  <w:abstractNum w:abstractNumId="20" w15:restartNumberingAfterBreak="0">
+  <w:abstractNum w:abstractNumId="22" w15:restartNumberingAfterBreak="0">
     <w:nsid w:val="75F22786"/>
     <w:multiLevelType w:val="hybridMultilevel"/>
     <w:tmpl w:val="3CECB79A"/>
@@ -3731,25 +4417,25 @@
     <w:abstractNumId w:val="4"/>
   </w:num>
   <w:num w:numId="2">
+    <w:abstractNumId w:val="11"/>
+  </w:num>
+  <w:num w:numId="3">
+    <w:abstractNumId w:val="16"/>
+  </w:num>
+  <w:num w:numId="4">
+    <w:abstractNumId w:val="15"/>
+  </w:num>
+  <w:num w:numId="5">
+    <w:abstractNumId w:val="7"/>
+  </w:num>
+  <w:num w:numId="6">
+    <w:abstractNumId w:val="18"/>
+  </w:num>
+  <w:num w:numId="7">
     <w:abstractNumId w:val="9"/>
   </w:num>
-  <w:num w:numId="3">
-    <w:abstractNumId w:val="14"/>
-  </w:num>
-  <w:num w:numId="4">
-    <w:abstractNumId w:val="13"/>
-  </w:num>
-  <w:num w:numId="5">
-    <w:abstractNumId w:val="6"/>
-  </w:num>
-  <w:num w:numId="6">
-    <w:abstractNumId w:val="16"/>
-  </w:num>
-  <w:num w:numId="7">
-    <w:abstractNumId w:val="8"/>
-  </w:num>
   <w:num w:numId="8">
-    <w:abstractNumId w:val="19"/>
+    <w:abstractNumId w:val="21"/>
   </w:num>
   <w:num w:numId="9">
     <w:abstractNumId w:val="2"/>
@@ -3758,37 +4444,43 @@
     <w:abstractNumId w:val="3"/>
   </w:num>
   <w:num w:numId="11">
-    <w:abstractNumId w:val="18"/>
+    <w:abstractNumId w:val="20"/>
   </w:num>
   <w:num w:numId="12">
-    <w:abstractNumId w:val="11"/>
+    <w:abstractNumId w:val="13"/>
   </w:num>
   <w:num w:numId="13">
     <w:abstractNumId w:val="1"/>
   </w:num>
   <w:num w:numId="14">
-    <w:abstractNumId w:val="20"/>
+    <w:abstractNumId w:val="22"/>
   </w:num>
   <w:num w:numId="15">
-    <w:abstractNumId w:val="17"/>
+    <w:abstractNumId w:val="19"/>
   </w:num>
   <w:num w:numId="16">
-    <w:abstractNumId w:val="12"/>
+    <w:abstractNumId w:val="14"/>
   </w:num>
   <w:num w:numId="17">
     <w:abstractNumId w:val="0"/>
   </w:num>
   <w:num w:numId="18">
+    <w:abstractNumId w:val="12"/>
+  </w:num>
+  <w:num w:numId="19">
+    <w:abstractNumId w:val="6"/>
+  </w:num>
+  <w:num w:numId="20">
+    <w:abstractNumId w:val="17"/>
+  </w:num>
+  <w:num w:numId="21">
+    <w:abstractNumId w:val="8"/>
+  </w:num>
+  <w:num w:numId="22">
     <w:abstractNumId w:val="10"/>
   </w:num>
-  <w:num w:numId="19">
+  <w:num w:numId="23">
     <w:abstractNumId w:val="5"/>
-  </w:num>
-  <w:num w:numId="20">
-    <w:abstractNumId w:val="15"/>
-  </w:num>
-  <w:num w:numId="21">
-    <w:abstractNumId w:val="7"/>
   </w:num>
 </w:numbering>
 </file>

</xml_diff>